<commit_message>
Just added a few more
</commit_message>
<xml_diff>
--- a/FunctionalRequirements Ali Habib.docx
+++ b/FunctionalRequirements Ali Habib.docx
@@ -134,11 +134,9 @@
       <w:r>
         <w:t xml:space="preserve">The system must provide alternative </w:t>
       </w:r>
-      <w:proofErr w:type="gramStart"/>
-      <w:r>
-        <w:t>path ways</w:t>
-      </w:r>
-      <w:proofErr w:type="gramEnd"/>
+      <w:r>
+        <w:t>pathways</w:t>
+      </w:r>
       <w:r>
         <w:t>.</w:t>
       </w:r>
@@ -213,6 +211,26 @@
           <w:ilvl w:val="0"/>
           <w:numId w:val="1"/>
         </w:numPr>
+      </w:pPr>
+      <w:r>
+        <w:t>The system should be color blind friendly.</w:t>
+      </w:r>
+    </w:p>
+    <w:p>
+      <w:pPr>
+        <w:pStyle w:val="ListParagraph"/>
+        <w:numPr>
+          <w:ilvl w:val="0"/>
+          <w:numId w:val="1"/>
+        </w:numPr>
+      </w:pPr>
+      <w:r>
+        <w:t>The system could allow potential employers to see analytics on a demographic bases</w:t>
+      </w:r>
+    </w:p>
+    <w:p>
+      <w:pPr>
+        <w:ind w:left="360"/>
       </w:pPr>
       <w:bookmarkStart w:id="0" w:name="_GoBack"/>
       <w:bookmarkEnd w:id="0"/>

</xml_diff>